<commit_message>
commit PRT improvements. Next: fix headers and footers
</commit_message>
<xml_diff>
--- a/working/wrkPRT.docx
+++ b/working/wrkPRT.docx
@@ -15,6 +15,8 @@
       <w:bookmarkStart w:id="0" w:name="_Toc513467964"/>
       <w:bookmarkStart w:id="1" w:name="_Toc520823889"/>
       <w:bookmarkStart w:id="2" w:name="_Toc521507023"/>
+      <w:bookmarkStart w:id="3" w:name="_Hlk522266516"/>
+      <w:bookmarkStart w:id="4" w:name="_GoBack"/>
       <w:r>
         <w:t>PRT – Participation (Observation Participation)</w:t>
       </w:r>
@@ -398,46 +400,7 @@
               <w:keepNext/>
             </w:pPr>
             <w:r>
-              <w:t xml:space="preserve">Participation – see </w:t>
-            </w:r>
-            <w:r>
-              <w:fldChar w:fldCharType="begin"/>
-            </w:r>
-            <w:r>
-              <w:instrText xml:space="preserve"> REF _Ref388531441 \h  \* MERGEFORMAT </w:instrText>
-            </w:r>
-            <w:r>
-              <w:fldChar w:fldCharType="separate"/>
-            </w:r>
-          </w:p>
-          <w:p>
-            <w:pPr>
-              <w:pStyle w:val="TableEntry"/>
-              <w:keepNext/>
-            </w:pPr>
-            <w:r>
-              <w:t>PRT-10 should contain some form of identifier sufficient to uniquely identify the device within the scope of the overall system. This is a repeating field, so more than one identifier can be given. See the discussion of OBX-18 in the IHE PCD Technical Framework Volume 2. If possible, it should have as one of its values the Unique Device Identifier defined by the US FDA, where applicable, but in any case must contain See details in the UDI Final Rule (U.S. Food and Drug Administration 2013)</w:t>
-            </w:r>
-          </w:p>
-          <w:p>
-            <w:pPr>
-              <w:pStyle w:val="TableEntry"/>
-              <w:keepNext/>
-            </w:pPr>
-            <w:r>
-              <w:t xml:space="preserve">Appendix Table </w:t>
-            </w:r>
-            <w:r>
-              <w:t xml:space="preserve">7: </w:t>
-            </w:r>
-            <w:r>
-              <w:t>PRT-4 Values</w:t>
-            </w:r>
-            <w:r>
-              <w:fldChar w:fldCharType="end"/>
-            </w:r>
-            <w:r>
-              <w:t>.</w:t>
+              <w:t>Participation .</w:t>
             </w:r>
           </w:p>
         </w:tc>
@@ -1125,7 +1088,6 @@
               <w:pStyle w:val="TableEntry"/>
             </w:pPr>
             <w:r>
-              <w:lastRenderedPageBreak/>
               <w:t>16</w:t>
             </w:r>
           </w:p>
@@ -1178,13 +1140,7 @@
               <w:t xml:space="preserve"> Participation Device Identifier</w:t>
             </w:r>
             <w:r>
-              <w:t xml:space="preserve">. </w:t>
-            </w:r>
-            <w:r>
-              <w:t xml:space="preserve"> From UDI, should be present if known.</w:t>
-            </w:r>
-            <w:r>
-              <w:t xml:space="preserve"> See discussion below.</w:t>
+              <w:t>.  From UDI, should be present if known. See discussion below.</w:t>
             </w:r>
           </w:p>
         </w:tc>
@@ -1248,10 +1204,7 @@
               <w:t>Participation Device Manufacture Date</w:t>
             </w:r>
             <w:r>
-              <w:t>.</w:t>
-            </w:r>
-            <w:r>
-              <w:t xml:space="preserve"> From UDI, should be present if known.</w:t>
+              <w:t>. From UDI, should be present if known.</w:t>
             </w:r>
           </w:p>
         </w:tc>
@@ -1317,11 +1270,11 @@
             <w:r>
               <w:t xml:space="preserve">Participation Device Expiry Date. </w:t>
             </w:r>
-            <w:bookmarkStart w:id="3" w:name="_Hlk522259827"/>
+            <w:bookmarkStart w:id="5" w:name="_Hlk522259827"/>
             <w:r>
               <w:t>Not normally applicable in this profile.</w:t>
             </w:r>
-            <w:bookmarkEnd w:id="3"/>
+            <w:bookmarkEnd w:id="5"/>
           </w:p>
         </w:tc>
       </w:tr>
@@ -1384,10 +1337,7 @@
               <w:pStyle w:val="TableEntry"/>
             </w:pPr>
             <w:r>
-              <w:t xml:space="preserve">Participation Device Lot Number. </w:t>
-            </w:r>
-            <w:r>
-              <w:t>Not normally applicable in this profile.</w:t>
+              <w:t>Participation Device Lot Number. Not normally applicable in this profile.</w:t>
             </w:r>
           </w:p>
         </w:tc>
@@ -1453,63 +1403,11 @@
             <w:r>
               <w:t>Participation Device Serial Number.</w:t>
             </w:r>
-            <w:bookmarkStart w:id="4" w:name="_Hlk522260189"/>
+            <w:bookmarkStart w:id="6" w:name="_Hlk522260189"/>
             <w:r>
               <w:t xml:space="preserve"> From UDI, should be present if known.</w:t>
             </w:r>
-            <w:bookmarkEnd w:id="4"/>
-          </w:p>
-        </w:tc>
-      </w:tr>
-      <w:tr>
-        <w:tc>
-          <w:tcPr>
-            <w:tcW w:w="835" w:type="dxa"/>
-          </w:tcPr>
-          <w:p>
-            <w:pPr>
-              <w:pStyle w:val="TableEntry"/>
-            </w:pPr>
-          </w:p>
-        </w:tc>
-        <w:tc>
-          <w:tcPr>
-            <w:tcW w:w="810" w:type="dxa"/>
-          </w:tcPr>
-          <w:p>
-            <w:pPr>
-              <w:pStyle w:val="TableEntry"/>
-            </w:pPr>
-          </w:p>
-        </w:tc>
-        <w:tc>
-          <w:tcPr>
-            <w:tcW w:w="810" w:type="dxa"/>
-          </w:tcPr>
-          <w:p>
-            <w:pPr>
-              <w:pStyle w:val="TableEntry"/>
-            </w:pPr>
-          </w:p>
-        </w:tc>
-        <w:tc>
-          <w:tcPr>
-            <w:tcW w:w="690" w:type="dxa"/>
-          </w:tcPr>
-          <w:p>
-            <w:pPr>
-              <w:pStyle w:val="TableEntry"/>
-            </w:pPr>
-          </w:p>
-        </w:tc>
-        <w:tc>
-          <w:tcPr>
-            <w:tcW w:w="6445" w:type="dxa"/>
-          </w:tcPr>
-          <w:p>
-            <w:pPr>
-              <w:pStyle w:val="TableEntry"/>
-            </w:pPr>
+            <w:bookmarkEnd w:id="6"/>
           </w:p>
         </w:tc>
       </w:tr>
@@ -1521,7 +1419,7 @@
           <w:lang w:val="fr-FR"/>
         </w:rPr>
       </w:pPr>
-      <w:bookmarkStart w:id="5" w:name="_Ref388531441"/>
+      <w:bookmarkStart w:id="7" w:name="_Ref388531441"/>
     </w:p>
     <w:p>
       <w:pPr>
@@ -1530,6 +1428,7 @@
         <w:keepLines/>
       </w:pPr>
       <w:r>
+        <w:lastRenderedPageBreak/>
         <w:t xml:space="preserve">Appendix Table </w:t>
       </w:r>
       <w:r>
@@ -1795,8 +1694,8 @@
         <w:pStyle w:val="HL7Field"/>
         <w:keepNext w:val="0"/>
       </w:pPr>
-      <w:bookmarkStart w:id="6" w:name="_Ref388964649"/>
-      <w:bookmarkEnd w:id="5"/>
+      <w:bookmarkStart w:id="8" w:name="_Ref388964649"/>
+      <w:bookmarkEnd w:id="7"/>
       <w:r>
         <w:t>PRT-10   Participation Device</w:t>
       </w:r>
@@ -1935,7 +1834,6 @@
         <w:pStyle w:val="BodyText"/>
       </w:pPr>
       <w:r>
-        <w:lastRenderedPageBreak/>
         <w:t>|+H123PARTNO1234567890120/$$420020216LOT123456789012345/SXYZ4567890123 45678/16D20130202C^^2.16.840.1.113883.3.3719^ISO</w:t>
       </w:r>
     </w:p>
@@ -2026,6 +1924,7 @@
         <w:pStyle w:val="BodyText"/>
       </w:pPr>
       <w:r>
+        <w:lastRenderedPageBreak/>
         <w:t>Note: If “&amp;” is used in the UDI while one of the delimiters in MSH.2 includes “&amp;” as well, it must be properly escaped per Chapter 2.7</w:t>
       </w:r>
       <w:r>
@@ -2406,7 +2305,6 @@
               <w:pStyle w:val="TableEntry"/>
             </w:pPr>
             <w:r>
-              <w:lastRenderedPageBreak/>
               <w:t>F-Validated</w:t>
             </w:r>
           </w:p>
@@ -2509,8 +2407,11 @@
     <w:p>
       <w:pPr>
         <w:pStyle w:val="Caption"/>
-      </w:pPr>
-      <w:r>
+        <w:keepNext/>
+        <w:keepLines/>
+      </w:pPr>
+      <w:r>
+        <w:lastRenderedPageBreak/>
         <w:t>Appendix</w:t>
       </w:r>
       <w:r>
@@ -2582,6 +2483,7 @@
           <w:p>
             <w:pPr>
               <w:pStyle w:val="TableEntryHeader"/>
+              <w:keepNext/>
               <w:rPr>
                 <w:b/>
                 <w:bCs/>
@@ -2598,6 +2500,7 @@
           <w:p>
             <w:pPr>
               <w:pStyle w:val="TableEntryHeader"/>
+              <w:keepNext/>
               <w:rPr>
                 <w:b/>
                 <w:bCs/>
@@ -2620,6 +2523,7 @@
           <w:p>
             <w:pPr>
               <w:pStyle w:val="TableEntryHeader"/>
+              <w:keepNext/>
               <w:rPr>
                 <w:b/>
                 <w:bCs/>
@@ -2642,6 +2546,7 @@
           <w:p>
             <w:pPr>
               <w:pStyle w:val="TableEntryHeader"/>
+              <w:keepNext/>
               <w:rPr>
                 <w:b/>
                 <w:bCs/>
@@ -2664,6 +2569,7 @@
           <w:p>
             <w:pPr>
               <w:pStyle w:val="TableEntryHeader"/>
+              <w:keepNext/>
               <w:rPr>
                 <w:b/>
                 <w:bCs/>
@@ -2687,6 +2593,7 @@
           <w:p>
             <w:pPr>
               <w:pStyle w:val="TableEntry"/>
+              <w:keepNext/>
             </w:pPr>
             <w:r>
               <w:t>R-Asserted</w:t>
@@ -2700,6 +2607,7 @@
           <w:p>
             <w:pPr>
               <w:pStyle w:val="TableEntry"/>
+              <w:keepNext/>
             </w:pPr>
             <w:r>
               <w:t>Time that the person/device asserted the disassociation between the patient and device.</w:t>
@@ -2713,6 +2621,7 @@
           <w:p>
             <w:pPr>
               <w:pStyle w:val="TableEntry"/>
+              <w:keepNext/>
             </w:pPr>
             <w:r>
               <w:t>Time that the device-patient disassociation is asserted to have taken place.</w:t>
@@ -2726,6 +2635,7 @@
           <w:p>
             <w:pPr>
               <w:pStyle w:val="TableEntry"/>
+              <w:keepNext/>
             </w:pPr>
             <w:r>
               <w:t>Unusual. Time that the person in this role observed the person/device in the AUT role asserting the disassociation.</w:t>
@@ -2741,6 +2651,7 @@
           <w:p>
             <w:pPr>
               <w:pStyle w:val="TableEntry"/>
+              <w:keepNext/>
             </w:pPr>
             <w:r>
               <w:t>C-Corrected</w:t>
@@ -2754,6 +2665,7 @@
           <w:p>
             <w:pPr>
               <w:pStyle w:val="TableEntry"/>
+              <w:keepNext/>
             </w:pPr>
             <w:r>
               <w:t>n/a</w:t>
@@ -2767,6 +2679,7 @@
           <w:p>
             <w:pPr>
               <w:pStyle w:val="TableEntry"/>
+              <w:keepNext/>
             </w:pPr>
             <w:r>
               <w:t>Corrected time that the device-patient association is asserted to have ended.</w:t>
@@ -2780,6 +2693,7 @@
           <w:p>
             <w:pPr>
               <w:pStyle w:val="TableEntry"/>
+              <w:keepNext/>
             </w:pPr>
             <w:r>
               <w:t>Time that the person in this role issued the correction.</w:t>
@@ -2795,6 +2709,7 @@
           <w:p>
             <w:pPr>
               <w:pStyle w:val="TableEntry"/>
+              <w:keepNext/>
             </w:pPr>
             <w:r>
               <w:t>D-Deleted</w:t>
@@ -2808,6 +2723,7 @@
           <w:p>
             <w:pPr>
               <w:pStyle w:val="TableEntry"/>
+              <w:keepNext/>
             </w:pPr>
             <w:r>
               <w:t>n/a</w:t>
@@ -2821,6 +2737,7 @@
           <w:p>
             <w:pPr>
               <w:pStyle w:val="TableEntry"/>
+              <w:keepNext/>
             </w:pPr>
             <w:r>
               <w:t>n/a</w:t>
@@ -2834,6 +2751,7 @@
           <w:p>
             <w:pPr>
               <w:pStyle w:val="TableEntry"/>
+              <w:keepNext/>
             </w:pPr>
             <w:r>
               <w:t>n/a</w:t>
@@ -2954,30 +2872,29 @@
       <w:pPr>
         <w:pStyle w:val="BodyText"/>
       </w:pPr>
-      <w:bookmarkStart w:id="7" w:name="d3e15a1310"/>
-      <w:bookmarkEnd w:id="7"/>
+      <w:bookmarkStart w:id="9" w:name="d3e15a1310"/>
+      <w:bookmarkEnd w:id="9"/>
     </w:p>
     <w:p>
       <w:pPr>
         <w:pStyle w:val="HL7Field"/>
       </w:pPr>
       <w:r>
-        <w:t>PRT-</w:t>
+        <w:t>PRT-16   Participation Device Identifier</w:t>
       </w:r>
       <w:proofErr w:type="gramStart"/>
       <w:r>
-        <w:t>14  PRT</w:t>
+        <w:t xml:space="preserve">   (</w:t>
       </w:r>
       <w:proofErr w:type="gramEnd"/>
       <w:r>
-        <w:t>-16   Participation Device Identifier   (EI)   03476</w:t>
+        <w:t>EI)   03476</w:t>
       </w:r>
     </w:p>
     <w:p>
       <w:pPr>
         <w:pStyle w:val="BodyText"/>
       </w:pPr>
-      <w:bookmarkStart w:id="8" w:name="_GoBack"/>
       <w:r>
         <w:rPr>
           <w:b/>
@@ -3062,16 +2979,17 @@
         <w:t>|00643169001763^^2.51.1.1^ISO|</w:t>
       </w:r>
     </w:p>
-    <w:bookmarkEnd w:id="8"/>
     <w:p/>
     <w:p>
       <w:pPr>
         <w:pStyle w:val="BodyText"/>
       </w:pPr>
-      <w:bookmarkStart w:id="9" w:name="_Ref388964394"/>
-      <w:bookmarkEnd w:id="6"/>
+      <w:bookmarkStart w:id="10" w:name="_Ref388964394"/>
+      <w:bookmarkEnd w:id="8"/>
     </w:p>
-    <w:bookmarkEnd w:id="9"/>
+    <w:bookmarkEnd w:id="3"/>
+    <w:bookmarkEnd w:id="10"/>
+    <w:bookmarkEnd w:id="4"/>
     <w:p/>
     <w:sectPr>
       <w:pgSz w:w="12240" w:h="15840"/>

</xml_diff>